<commit_message>
add 3rd job edit docx
</commit_message>
<xml_diff>
--- a/fromYseNo.docx
+++ b/fromYseNo.docx
@@ -13,18 +13,18 @@
         <mc:AlternateContent>
           <mc:Choice Requires="wpg">
             <w:drawing>
-              <wp:anchor distT="0" distB="0" distL="114300" distR="114300" simplePos="0" relativeHeight="251671552" behindDoc="0" locked="0" layoutInCell="1" allowOverlap="1" wp14:anchorId="1F77A01A" wp14:editId="3146D4D8">
+              <wp:anchor distT="0" distB="0" distL="114300" distR="114300" simplePos="0" relativeHeight="251671552" behindDoc="0" locked="0" layoutInCell="1" allowOverlap="1" wp14:anchorId="60D23047" wp14:editId="6A16BAA0">
                 <wp:simplePos x="0" y="0"/>
                 <wp:positionH relativeFrom="column">
-                  <wp:posOffset>368935</wp:posOffset>
+                  <wp:posOffset>370013</wp:posOffset>
                 </wp:positionH>
                 <wp:positionV relativeFrom="paragraph">
-                  <wp:posOffset>339725</wp:posOffset>
+                  <wp:posOffset>336286</wp:posOffset>
                 </wp:positionV>
-                <wp:extent cx="4493260" cy="6254115"/>
-                <wp:effectExtent l="0" t="0" r="2540" b="0"/>
+                <wp:extent cx="4492973" cy="6254115"/>
+                <wp:effectExtent l="0" t="0" r="0" b="0"/>
                 <wp:wrapNone/>
-                <wp:docPr id="8" name="グループ化 8"/>
+                <wp:docPr id="9" name="グループ化 9"/>
                 <wp:cNvGraphicFramePr/>
                 <a:graphic xmlns:a="http://schemas.openxmlformats.org/drawingml/2006/main">
                   <a:graphicData uri="http://schemas.microsoft.com/office/word/2010/wordprocessingGroup">
@@ -33,9 +33,9 @@
                       <wpg:grpSpPr>
                         <a:xfrm>
                           <a:off x="0" y="0"/>
-                          <a:ext cx="4493260" cy="6254115"/>
+                          <a:ext cx="4492973" cy="6254115"/>
                           <a:chOff x="0" y="0"/>
-                          <a:chExt cx="4493824" cy="6254115"/>
+                          <a:chExt cx="4492973" cy="6254115"/>
                         </a:xfrm>
                       </wpg:grpSpPr>
                       <pic:pic xmlns:pic="http://schemas.openxmlformats.org/drawingml/2006/picture">
@@ -60,7 +60,7 @@
                         <pic:spPr>
                           <a:xfrm>
                             <a:off x="0" y="0"/>
-                            <a:ext cx="4390390" cy="6254115"/>
+                            <a:ext cx="4389755" cy="6254115"/>
                           </a:xfrm>
                           <a:prstGeom prst="rect">
                             <a:avLst/>
@@ -73,9 +73,9 @@
                         <wpg:grpSpPr>
                           <a:xfrm>
                             <a:off x="258793" y="1440612"/>
-                            <a:ext cx="4235031" cy="3484700"/>
+                            <a:ext cx="4234180" cy="3829685"/>
                             <a:chOff x="0" y="0"/>
-                            <a:chExt cx="4235031" cy="3484700"/>
+                            <a:chExt cx="4235031" cy="3829756"/>
                           </a:xfrm>
                         </wpg:grpSpPr>
                         <wps:wsp>
@@ -91,9 +91,7 @@
                             <a:prstGeom prst="rect">
                               <a:avLst/>
                             </a:prstGeom>
-                            <a:solidFill>
-                              <a:srgbClr val="FFFFFF"/>
-                            </a:solidFill>
+                            <a:noFill/>
                             <a:ln w="9525">
                               <a:noFill/>
                               <a:miter lim="800000"/>
@@ -223,7 +221,7 @@
                                 <w:pPr>
                                   <w:spacing w:before="240" w:line="140" w:lineRule="exact"/>
                                   <w:rPr>
-                                    <w:rFonts w:ascii="HGP創英角ﾎﾟｯﾌﾟ体" w:eastAsia="HGP創英角ﾎﾟｯﾌﾟ体" w:hAnsi="HGP創英角ﾎﾟｯﾌﾟ体" w:hint="eastAsia"/>
+                                    <w:rFonts w:ascii="HGP創英角ﾎﾟｯﾌﾟ体" w:eastAsia="HGP創英角ﾎﾟｯﾌﾟ体" w:hAnsi="HGP創英角ﾎﾟｯﾌﾟ体"/>
                                     <w:position w:val="8"/>
                                     <w:sz w:val="24"/>
                                     <w:szCs w:val="28"/>
@@ -258,9 +256,7 @@
                             <a:prstGeom prst="rect">
                               <a:avLst/>
                             </a:prstGeom>
-                            <a:solidFill>
-                              <a:srgbClr val="FFFFFF"/>
-                            </a:solidFill>
+                            <a:noFill/>
                             <a:ln w="9525">
                               <a:noFill/>
                               <a:miter lim="800000"/>
@@ -274,7 +270,7 @@
                                 <w:pPr>
                                   <w:spacing w:before="240" w:line="400" w:lineRule="exact"/>
                                   <w:rPr>
-                                    <w:rFonts w:ascii="HGP創英角ﾎﾟｯﾌﾟ体" w:eastAsia="HGP創英角ﾎﾟｯﾌﾟ体" w:hAnsi="HGP創英角ﾎﾟｯﾌﾟ体" w:hint="eastAsia"/>
+                                    <w:rFonts w:ascii="HGP創英角ﾎﾟｯﾌﾟ体" w:eastAsia="HGP創英角ﾎﾟｯﾌﾟ体" w:hAnsi="HGP創英角ﾎﾟｯﾌﾟ体"/>
                                     <w:color w:val="FF0000"/>
                                     <w:position w:val="8"/>
                                     <w:sz w:val="52"/>
@@ -311,9 +307,7 @@
                             <a:prstGeom prst="rect">
                               <a:avLst/>
                             </a:prstGeom>
-                            <a:solidFill>
-                              <a:srgbClr val="FFFFFF"/>
-                            </a:solidFill>
+                            <a:noFill/>
                             <a:ln w="9525">
                               <a:noFill/>
                               <a:miter lim="800000"/>
@@ -327,7 +321,7 @@
                                 <w:pPr>
                                   <w:spacing w:before="240" w:line="400" w:lineRule="exact"/>
                                   <w:rPr>
-                                    <w:rFonts w:ascii="HGP創英角ﾎﾟｯﾌﾟ体" w:eastAsia="HGP創英角ﾎﾟｯﾌﾟ体" w:hAnsi="HGP創英角ﾎﾟｯﾌﾟ体" w:hint="eastAsia"/>
+                                    <w:rFonts w:ascii="HGP創英角ﾎﾟｯﾌﾟ体" w:eastAsia="HGP創英角ﾎﾟｯﾌﾟ体" w:hAnsi="HGP創英角ﾎﾟｯﾌﾟ体"/>
                                     <w:color w:val="FF0000"/>
                                     <w:position w:val="8"/>
                                     <w:sz w:val="52"/>
@@ -364,9 +358,7 @@
                             <a:prstGeom prst="rect">
                               <a:avLst/>
                             </a:prstGeom>
-                            <a:solidFill>
-                              <a:srgbClr val="FFFFFF"/>
-                            </a:solidFill>
+                            <a:noFill/>
                             <a:ln w="9525">
                               <a:noFill/>
                               <a:miter lim="800000"/>
@@ -380,7 +372,7 @@
                                 <w:pPr>
                                   <w:spacing w:before="240" w:line="400" w:lineRule="exact"/>
                                   <w:rPr>
-                                    <w:rFonts w:ascii="HGP創英角ﾎﾟｯﾌﾟ体" w:eastAsia="HGP創英角ﾎﾟｯﾌﾟ体" w:hAnsi="HGP創英角ﾎﾟｯﾌﾟ体" w:hint="eastAsia"/>
+                                    <w:rFonts w:ascii="HGP創英角ﾎﾟｯﾌﾟ体" w:eastAsia="HGP創英角ﾎﾟｯﾌﾟ体" w:hAnsi="HGP創英角ﾎﾟｯﾌﾟ体"/>
                                     <w:color w:val="4472C4" w:themeColor="accent1"/>
                                     <w:position w:val="8"/>
                                     <w:sz w:val="52"/>
@@ -417,9 +409,7 @@
                             <a:prstGeom prst="rect">
                               <a:avLst/>
                             </a:prstGeom>
-                            <a:solidFill>
-                              <a:srgbClr val="FFFFFF"/>
-                            </a:solidFill>
+                            <a:noFill/>
                             <a:ln w="9525">
                               <a:noFill/>
                               <a:miter lim="800000"/>
@@ -433,7 +423,7 @@
                                 <w:pPr>
                                   <w:spacing w:before="240" w:line="400" w:lineRule="exact"/>
                                   <w:rPr>
-                                    <w:rFonts w:ascii="HGP創英角ﾎﾟｯﾌﾟ体" w:eastAsia="HGP創英角ﾎﾟｯﾌﾟ体" w:hAnsi="HGP創英角ﾎﾟｯﾌﾟ体" w:hint="eastAsia"/>
+                                    <w:rFonts w:ascii="HGP創英角ﾎﾟｯﾌﾟ体" w:eastAsia="HGP創英角ﾎﾟｯﾌﾟ体" w:hAnsi="HGP創英角ﾎﾟｯﾌﾟ体"/>
                                     <w:color w:val="FF0000"/>
                                     <w:position w:val="8"/>
                                     <w:sz w:val="52"/>
@@ -464,15 +454,13 @@
                           </wps:cNvSpPr>
                           <wps:spPr bwMode="auto">
                             <a:xfrm>
-                              <a:off x="629728" y="138022"/>
+                              <a:off x="112078" y="3364301"/>
                               <a:ext cx="551815" cy="465455"/>
                             </a:xfrm>
                             <a:prstGeom prst="rect">
                               <a:avLst/>
                             </a:prstGeom>
-                            <a:solidFill>
-                              <a:srgbClr val="FFFFFF"/>
-                            </a:solidFill>
+                            <a:noFill/>
                             <a:ln w="9525">
                               <a:noFill/>
                               <a:miter lim="800000"/>
@@ -486,8 +474,8 @@
                                 <w:pPr>
                                   <w:spacing w:before="240" w:line="400" w:lineRule="exact"/>
                                   <w:rPr>
-                                    <w:rFonts w:ascii="HGP創英角ﾎﾟｯﾌﾟ体" w:eastAsia="HGP創英角ﾎﾟｯﾌﾟ体" w:hAnsi="HGP創英角ﾎﾟｯﾌﾟ体" w:hint="eastAsia"/>
-                                    <w:color w:val="FF0000"/>
+                                    <w:rFonts w:ascii="HGP創英角ﾎﾟｯﾌﾟ体" w:eastAsia="HGP創英角ﾎﾟｯﾌﾟ体" w:hAnsi="HGP創英角ﾎﾟｯﾌﾟ体"/>
+                                    <w:color w:val="4472C4" w:themeColor="accent1"/>
                                     <w:position w:val="8"/>
                                     <w:sz w:val="52"/>
                                     <w:szCs w:val="56"/>
@@ -496,7 +484,7 @@
                                 <w:r>
                                   <w:rPr>
                                     <w:rFonts w:ascii="HGP創英角ﾎﾟｯﾌﾟ体" w:eastAsia="HGP創英角ﾎﾟｯﾌﾟ体" w:hAnsi="HGP創英角ﾎﾟｯﾌﾟ体"/>
-                                    <w:color w:val="FF0000"/>
+                                    <w:color w:val="4472C4" w:themeColor="accent1"/>
                                     <w:position w:val="8"/>
                                     <w:sz w:val="52"/>
                                     <w:szCs w:val="56"/>
@@ -519,7 +507,7 @@
           </mc:Choice>
           <mc:Fallback>
             <w:pict>
-              <v:group w14:anchorId="1F77A01A" id="グループ化 8" o:spid="_x0000_s1026" style="position:absolute;left:0;text-align:left;margin-left:29.05pt;margin-top:26.75pt;width:353.8pt;height:492.45pt;z-index:251671552" coordsize="44938,62541" o:gfxdata="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">
+              <v:group w14:anchorId="60D23047" id="グループ化 9" o:spid="_x0000_s1026" style="position:absolute;left:0;text-align:left;margin-left:29.15pt;margin-top:26.5pt;width:353.8pt;height:492.45pt;z-index:251671552" coordsize="44929,62541" o:gfxdata="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">
                 <v:shapetype id="_x0000_t75" coordsize="21600,21600" o:spt="75" o:preferrelative="t" path="m@4@5l@4@11@9@11@9@5xe" filled="f" stroked="f">
                   <v:stroke joinstyle="miter"/>
                   <v:formulas>
@@ -539,15 +527,15 @@
                   <v:path o:extrusionok="f" gradientshapeok="t" o:connecttype="rect"/>
                   <o:lock v:ext="edit" aspectratio="t"/>
                 </v:shapetype>
-                <v:shape id="図 1" o:spid="_x0000_s1027" type="#_x0000_t75" style="position:absolute;width:43903;height:62541;visibility:visible;mso-wrap-style:square" o:gfxdata="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">
+                <v:shape id="図 1" o:spid="_x0000_s1027" type="#_x0000_t75" style="position:absolute;width:43897;height:62541;visibility:visible;mso-wrap-style:square" o:gfxdata="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">
                   <v:imagedata r:id="rId7" o:title=""/>
                 </v:shape>
-                <v:group id="グループ化 7" o:spid="_x0000_s1028" style="position:absolute;left:2587;top:14406;width:42351;height:34847" coordsize="42350,34847" o:gfxdata="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">
+                <v:group id="グループ化 7" o:spid="_x0000_s1028" style="position:absolute;left:2587;top:14406;width:42342;height:38296" coordsize="42350,38297" o:gfxdata="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">
                   <v:shapetype id="_x0000_t202" coordsize="21600,21600" o:spt="202" path="m,l,21600r21600,l21600,xe">
                     <v:stroke joinstyle="miter"/>
                     <v:path gradientshapeok="t" o:connecttype="rect"/>
                   </v:shapetype>
-                  <v:shape id="テキスト ボックス 2" o:spid="_x0000_s1029" type="#_x0000_t202" style="position:absolute;left:23205;width:19145;height:13068;visibility:visible;mso-wrap-style:square;v-text-anchor:top" o:gfxdata="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" stroked="f">
+                  <v:shape id="テキスト ボックス 2" o:spid="_x0000_s1029" type="#_x0000_t202" style="position:absolute;left:23205;width:19145;height:13068;visibility:visible;mso-wrap-style:square;v-text-anchor:top" o:gfxdata="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" filled="f" stroked="f">
                     <v:textbox style="mso-fit-shape-to-text:t">
                       <w:txbxContent>
                         <w:p>
@@ -670,7 +658,7 @@
                           <w:pPr>
                             <w:spacing w:before="240" w:line="140" w:lineRule="exact"/>
                             <w:rPr>
-                              <w:rFonts w:ascii="HGP創英角ﾎﾟｯﾌﾟ体" w:eastAsia="HGP創英角ﾎﾟｯﾌﾟ体" w:hAnsi="HGP創英角ﾎﾟｯﾌﾟ体" w:hint="eastAsia"/>
+                              <w:rFonts w:ascii="HGP創英角ﾎﾟｯﾌﾟ体" w:eastAsia="HGP創英角ﾎﾟｯﾌﾟ体" w:hAnsi="HGP創英角ﾎﾟｯﾌﾟ体"/>
                               <w:position w:val="8"/>
                               <w:sz w:val="24"/>
                               <w:szCs w:val="28"/>
@@ -689,14 +677,14 @@
                       </w:txbxContent>
                     </v:textbox>
                   </v:shape>
-                  <v:shape id="テキスト ボックス 2" o:spid="_x0000_s1030" type="#_x0000_t202" style="position:absolute;left:22860;top:13629;width:5518;height:4655;visibility:visible;mso-wrap-style:square;v-text-anchor:top" o:gfxdata="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" stroked="f">
+                  <v:shape id="テキスト ボックス 2" o:spid="_x0000_s1030" type="#_x0000_t202" style="position:absolute;left:22860;top:13629;width:5518;height:4655;visibility:visible;mso-wrap-style:square;v-text-anchor:top" o:gfxdata="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" filled="f" stroked="f">
                     <v:textbox>
                       <w:txbxContent>
                         <w:p>
                           <w:pPr>
                             <w:spacing w:before="240" w:line="400" w:lineRule="exact"/>
                             <w:rPr>
-                              <w:rFonts w:ascii="HGP創英角ﾎﾟｯﾌﾟ体" w:eastAsia="HGP創英角ﾎﾟｯﾌﾟ体" w:hAnsi="HGP創英角ﾎﾟｯﾌﾟ体" w:hint="eastAsia"/>
+                              <w:rFonts w:ascii="HGP創英角ﾎﾟｯﾌﾟ体" w:eastAsia="HGP創英角ﾎﾟｯﾌﾟ体" w:hAnsi="HGP創英角ﾎﾟｯﾌﾟ体"/>
                               <w:color w:val="FF0000"/>
                               <w:position w:val="8"/>
                               <w:sz w:val="52"/>
@@ -717,14 +705,14 @@
                       </w:txbxContent>
                     </v:textbox>
                   </v:shape>
-                  <v:shape id="テキスト ボックス 3" o:spid="_x0000_s1031" type="#_x0000_t202" style="position:absolute;left:22946;top:24499;width:5518;height:4654;visibility:visible;mso-wrap-style:square;v-text-anchor:top" o:gfxdata="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" stroked="f">
+                  <v:shape id="テキスト ボックス 3" o:spid="_x0000_s1031" type="#_x0000_t202" style="position:absolute;left:22946;top:24499;width:5518;height:4654;visibility:visible;mso-wrap-style:square;v-text-anchor:top" o:gfxdata="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" filled="f" stroked="f">
                     <v:textbox>
                       <w:txbxContent>
                         <w:p>
                           <w:pPr>
                             <w:spacing w:before="240" w:line="400" w:lineRule="exact"/>
                             <w:rPr>
-                              <w:rFonts w:ascii="HGP創英角ﾎﾟｯﾌﾟ体" w:eastAsia="HGP創英角ﾎﾟｯﾌﾟ体" w:hAnsi="HGP創英角ﾎﾟｯﾌﾟ体" w:hint="eastAsia"/>
+                              <w:rFonts w:ascii="HGP創英角ﾎﾟｯﾌﾟ体" w:eastAsia="HGP創英角ﾎﾟｯﾌﾟ体" w:hAnsi="HGP創英角ﾎﾟｯﾌﾟ体"/>
                               <w:color w:val="FF0000"/>
                               <w:position w:val="8"/>
                               <w:sz w:val="52"/>
@@ -745,14 +733,14 @@
                       </w:txbxContent>
                     </v:textbox>
                   </v:shape>
-                  <v:shape id="テキスト ボックス 4" o:spid="_x0000_s1032" type="#_x0000_t202" style="position:absolute;left:31831;top:30192;width:5518;height:4655;visibility:visible;mso-wrap-style:square;v-text-anchor:top" o:gfxdata="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" stroked="f">
+                  <v:shape id="テキスト ボックス 4" o:spid="_x0000_s1032" type="#_x0000_t202" style="position:absolute;left:31831;top:30192;width:5518;height:4655;visibility:visible;mso-wrap-style:square;v-text-anchor:top" o:gfxdata="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" filled="f" stroked="f">
                     <v:textbox>
                       <w:txbxContent>
                         <w:p>
                           <w:pPr>
                             <w:spacing w:before="240" w:line="400" w:lineRule="exact"/>
                             <w:rPr>
-                              <w:rFonts w:ascii="HGP創英角ﾎﾟｯﾌﾟ体" w:eastAsia="HGP創英角ﾎﾟｯﾌﾟ体" w:hAnsi="HGP創英角ﾎﾟｯﾌﾟ体" w:hint="eastAsia"/>
+                              <w:rFonts w:ascii="HGP創英角ﾎﾟｯﾌﾟ体" w:eastAsia="HGP創英角ﾎﾟｯﾌﾟ体" w:hAnsi="HGP創英角ﾎﾟｯﾌﾟ体"/>
                               <w:color w:val="4472C4" w:themeColor="accent1"/>
                               <w:position w:val="8"/>
                               <w:sz w:val="52"/>
@@ -773,14 +761,14 @@
                       </w:txbxContent>
                     </v:textbox>
                   </v:shape>
-                  <v:shape id="テキスト ボックス 5" o:spid="_x0000_s1033" type="#_x0000_t202" style="position:absolute;top:19495;width:12674;height:6293;visibility:visible;mso-wrap-style:square;v-text-anchor:top" o:gfxdata="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" stroked="f">
+                  <v:shape id="テキスト ボックス 5" o:spid="_x0000_s1033" type="#_x0000_t202" style="position:absolute;top:19495;width:12674;height:6293;visibility:visible;mso-wrap-style:square;v-text-anchor:top" o:gfxdata="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" filled="f" stroked="f">
                     <v:textbox>
                       <w:txbxContent>
                         <w:p>
                           <w:pPr>
                             <w:spacing w:before="240" w:line="400" w:lineRule="exact"/>
                             <w:rPr>
-                              <w:rFonts w:ascii="HGP創英角ﾎﾟｯﾌﾟ体" w:eastAsia="HGP創英角ﾎﾟｯﾌﾟ体" w:hAnsi="HGP創英角ﾎﾟｯﾌﾟ体" w:hint="eastAsia"/>
+                              <w:rFonts w:ascii="HGP創英角ﾎﾟｯﾌﾟ体" w:eastAsia="HGP創英角ﾎﾟｯﾌﾟ体" w:hAnsi="HGP創英角ﾎﾟｯﾌﾟ体"/>
                               <w:color w:val="FF0000"/>
                               <w:position w:val="8"/>
                               <w:sz w:val="52"/>
@@ -801,15 +789,15 @@
                       </w:txbxContent>
                     </v:textbox>
                   </v:shape>
-                  <v:shape id="テキスト ボックス 6" o:spid="_x0000_s1034" type="#_x0000_t202" style="position:absolute;left:6297;top:1380;width:5518;height:4654;visibility:visible;mso-wrap-style:square;v-text-anchor:top" o:gfxdata="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" stroked="f">
+                  <v:shape id="テキスト ボックス 6" o:spid="_x0000_s1034" type="#_x0000_t202" style="position:absolute;left:1120;top:33643;width:5518;height:4654;visibility:visible;mso-wrap-style:square;v-text-anchor:top" o:gfxdata="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" filled="f" stroked="f">
                     <v:textbox>
                       <w:txbxContent>
                         <w:p>
                           <w:pPr>
                             <w:spacing w:before="240" w:line="400" w:lineRule="exact"/>
                             <w:rPr>
-                              <w:rFonts w:ascii="HGP創英角ﾎﾟｯﾌﾟ体" w:eastAsia="HGP創英角ﾎﾟｯﾌﾟ体" w:hAnsi="HGP創英角ﾎﾟｯﾌﾟ体" w:hint="eastAsia"/>
-                              <w:color w:val="FF0000"/>
+                              <w:rFonts w:ascii="HGP創英角ﾎﾟｯﾌﾟ体" w:eastAsia="HGP創英角ﾎﾟｯﾌﾟ体" w:hAnsi="HGP創英角ﾎﾟｯﾌﾟ体"/>
+                              <w:color w:val="4472C4" w:themeColor="accent1"/>
                               <w:position w:val="8"/>
                               <w:sz w:val="52"/>
                               <w:szCs w:val="56"/>
@@ -818,7 +806,7 @@
                           <w:r>
                             <w:rPr>
                               <w:rFonts w:ascii="HGP創英角ﾎﾟｯﾌﾟ体" w:eastAsia="HGP創英角ﾎﾟｯﾌﾟ体" w:hAnsi="HGP創英角ﾎﾟｯﾌﾟ体"/>
-                              <w:color w:val="FF0000"/>
+                              <w:color w:val="4472C4" w:themeColor="accent1"/>
                               <w:position w:val="8"/>
                               <w:sz w:val="52"/>
                               <w:szCs w:val="56"/>
@@ -985,9 +973,6 @@
     <w:p>
       <w:pPr>
         <w:spacing w:line="300" w:lineRule="exact"/>
-        <w:rPr>
-          <w:rFonts w:hint="eastAsia"/>
-        </w:rPr>
       </w:pPr>
     </w:p>
     <w:p>
@@ -1007,9 +992,6 @@
     <w:p>
       <w:pPr>
         <w:spacing w:line="300" w:lineRule="exact"/>
-        <w:rPr>
-          <w:rFonts w:hint="eastAsia"/>
-        </w:rPr>
       </w:pPr>
     </w:p>
     <w:p>
@@ -1335,16 +1317,7 @@
           <w:sz w:val="32"/>
           <w:szCs w:val="36"/>
         </w:rPr>
-        <w:t>→Bの</w:t>
-      </w:r>
-      <w:r>
-        <w:rPr>
-          <w:rFonts w:ascii="HGP創英角ﾎﾟｯﾌﾟ体" w:eastAsia="HGP創英角ﾎﾟｯﾌﾟ体" w:hAnsi="HGP創英角ﾎﾟｯﾌﾟ体" w:hint="eastAsia"/>
-          <w:spacing w:val="-10"/>
-          <w:sz w:val="32"/>
-          <w:szCs w:val="36"/>
-        </w:rPr>
-        <w:t>最大残高アドレス（３００万π、アドレス名：</w:t>
+        <w:t>→Bの最大残高アドレス（３００万π、アドレス名：</w:t>
       </w:r>
       <w:r>
         <w:rPr>
@@ -1447,21 +1420,39 @@
       </w:r>
       <w:r>
         <w:rPr>
-          <w:rFonts w:ascii="HGP創英角ﾎﾟｯﾌﾟ体" w:eastAsia="HGP創英角ﾎﾟｯﾌﾟ体" w:hAnsi="HGP創英角ﾎﾟｯﾌﾟ体"/>
-          <w:spacing w:val="-10"/>
-          <w:sz w:val="32"/>
-          <w:szCs w:val="36"/>
-        </w:rPr>
-        <w:t>A</w:t>
-      </w:r>
-      <w:r>
-        <w:rPr>
-          <w:rFonts w:ascii="HGP創英角ﾎﾟｯﾌﾟ体" w:eastAsia="HGP創英角ﾎﾟｯﾌﾟ体" w:hAnsi="HGP創英角ﾎﾟｯﾌﾟ体" w:hint="eastAsia"/>
-          <w:spacing w:val="-10"/>
-          <w:sz w:val="32"/>
-          <w:szCs w:val="36"/>
-        </w:rPr>
-        <w:t>への送金アドレス</w:t>
+          <w:rFonts w:ascii="HGP創英角ﾎﾟｯﾌﾟ体" w:eastAsia="HGP創英角ﾎﾟｯﾌﾟ体" w:hAnsi="HGP創英角ﾎﾟｯﾌﾟ体" w:hint="eastAsia"/>
+          <w:spacing w:val="-10"/>
+          <w:sz w:val="32"/>
+          <w:szCs w:val="36"/>
+        </w:rPr>
+        <w:t>B</w:t>
+      </w:r>
+      <w:r>
+        <w:rPr>
+          <w:rFonts w:ascii="HGP創英角ﾎﾟｯﾌﾟ体" w:eastAsia="HGP創英角ﾎﾟｯﾌﾟ体" w:hAnsi="HGP創英角ﾎﾟｯﾌﾟ体" w:hint="eastAsia"/>
+          <w:spacing w:val="-10"/>
+          <w:sz w:val="32"/>
+          <w:szCs w:val="36"/>
+        </w:rPr>
+        <w:t>への</w:t>
+      </w:r>
+      <w:r>
+        <w:rPr>
+          <w:rFonts w:ascii="HGP創英角ﾎﾟｯﾌﾟ体" w:eastAsia="HGP創英角ﾎﾟｯﾌﾟ体" w:hAnsi="HGP創英角ﾎﾟｯﾌﾟ体" w:hint="eastAsia"/>
+          <w:spacing w:val="-10"/>
+          <w:sz w:val="32"/>
+          <w:szCs w:val="36"/>
+        </w:rPr>
+        <w:t>入</w:t>
+      </w:r>
+      <w:r>
+        <w:rPr>
+          <w:rFonts w:ascii="HGP創英角ﾎﾟｯﾌﾟ体" w:eastAsia="HGP創英角ﾎﾟｯﾌﾟ体" w:hAnsi="HGP創英角ﾎﾟｯﾌﾟ体" w:hint="eastAsia"/>
+          <w:spacing w:val="-10"/>
+          <w:sz w:val="32"/>
+          <w:szCs w:val="36"/>
+        </w:rPr>
+        <w:t>金アドレス</w:t>
       </w:r>
       <w:r>
         <w:rPr>
@@ -1478,7 +1469,7 @@
         <w:spacing w:before="100" w:beforeAutospacing="1" w:line="160" w:lineRule="atLeast"/>
         <w:ind w:left="284"/>
         <w:rPr>
-          <w:rFonts w:ascii="HGP創英角ﾎﾟｯﾌﾟ体" w:eastAsia="HGP創英角ﾎﾟｯﾌﾟ体" w:hAnsi="HGP創英角ﾎﾟｯﾌﾟ体" w:hint="eastAsia"/>
+          <w:rFonts w:ascii="HGP創英角ﾎﾟｯﾌﾟ体" w:eastAsia="HGP創英角ﾎﾟｯﾌﾟ体" w:hAnsi="HGP創英角ﾎﾟｯﾌﾟ体"/>
           <w:spacing w:val="-10"/>
           <w:sz w:val="32"/>
           <w:szCs w:val="36"/>
@@ -1518,7 +1509,7 @@
         <w:spacing w:before="100" w:beforeAutospacing="1" w:line="160" w:lineRule="atLeast"/>
         <w:ind w:leftChars="0" w:left="720"/>
         <w:rPr>
-          <w:rFonts w:ascii="HGP創英角ﾎﾟｯﾌﾟ体" w:eastAsia="HGP創英角ﾎﾟｯﾌﾟ体" w:hAnsi="HGP創英角ﾎﾟｯﾌﾟ体" w:hint="eastAsia"/>
+          <w:rFonts w:ascii="HGP創英角ﾎﾟｯﾌﾟ体" w:eastAsia="HGP創英角ﾎﾟｯﾌﾟ体" w:hAnsi="HGP創英角ﾎﾟｯﾌﾟ体"/>
           <w:spacing w:val="-10"/>
           <w:sz w:val="32"/>
           <w:szCs w:val="36"/>

</xml_diff>